<commit_message>
Update folders in projeto final
</commit_message>
<xml_diff>
--- a/projeto-final/documentação/Documento de visão - projeto fullstack.docx
+++ b/projeto-final/documentação/Documento de visão - projeto fullstack.docx
@@ -779,44 +779,6 @@
           <w:right w:val="single" w:sz="2" w:space="0" w:color="D9D9E3"/>
         </w:pBdr>
         <w:shd w:val="clear" w:color="auto" w:fill="F7F7F8"/>
-        <w:spacing w:after="300" w:line="240" w:lineRule="auto"/>
-        <w:rPr>
-          <w:rFonts w:ascii="Segoe UI" w:eastAsia="Times New Roman" w:hAnsi="Segoe UI" w:cs="Segoe UI"/>
-          <w:color w:val="374151"/>
-          <w:sz w:val="24"/>
-          <w:szCs w:val="24"/>
-          <w:lang w:eastAsia="pt-BR"/>
-        </w:rPr>
-      </w:pPr>
-    </w:p>
-    <w:p>
-      <w:pPr>
-        <w:pBdr>
-          <w:top w:val="single" w:sz="2" w:space="0" w:color="D9D9E3"/>
-          <w:left w:val="single" w:sz="2" w:space="0" w:color="D9D9E3"/>
-          <w:bottom w:val="single" w:sz="2" w:space="0" w:color="D9D9E3"/>
-          <w:right w:val="single" w:sz="2" w:space="0" w:color="D9D9E3"/>
-        </w:pBdr>
-        <w:shd w:val="clear" w:color="auto" w:fill="F7F7F8"/>
-        <w:spacing w:after="300" w:line="240" w:lineRule="auto"/>
-        <w:rPr>
-          <w:rFonts w:ascii="Segoe UI" w:eastAsia="Times New Roman" w:hAnsi="Segoe UI" w:cs="Segoe UI"/>
-          <w:color w:val="374151"/>
-          <w:sz w:val="24"/>
-          <w:szCs w:val="24"/>
-          <w:lang w:eastAsia="pt-BR"/>
-        </w:rPr>
-      </w:pPr>
-    </w:p>
-    <w:p>
-      <w:pPr>
-        <w:pBdr>
-          <w:top w:val="single" w:sz="2" w:space="0" w:color="D9D9E3"/>
-          <w:left w:val="single" w:sz="2" w:space="0" w:color="D9D9E3"/>
-          <w:bottom w:val="single" w:sz="2" w:space="0" w:color="D9D9E3"/>
-          <w:right w:val="single" w:sz="2" w:space="0" w:color="D9D9E3"/>
-        </w:pBdr>
-        <w:shd w:val="clear" w:color="auto" w:fill="F7F7F8"/>
         <w:spacing w:before="100" w:beforeAutospacing="1" w:after="100" w:afterAutospacing="1" w:line="240" w:lineRule="auto"/>
         <w:outlineLvl w:val="2"/>
         <w:rPr>
@@ -837,6 +799,7 @@
           <w:szCs w:val="30"/>
           <w:lang w:eastAsia="pt-BR"/>
         </w:rPr>
+        <w:lastRenderedPageBreak/>
         <w:t>3.2 Benefícios Esperados</w:t>
       </w:r>
     </w:p>
@@ -1294,6 +1257,7 @@
           <w:color w:val="374151"/>
           <w:bdr w:val="single" w:sz="2" w:space="0" w:color="D9D9E3" w:frame="1"/>
         </w:rPr>
+        <w:lastRenderedPageBreak/>
         <w:t>Futuros Alunos</w:t>
       </w:r>
       <w:r>
@@ -1349,7 +1313,6 @@
           <w:szCs w:val="36"/>
           <w:lang w:eastAsia="pt-BR"/>
         </w:rPr>
-        <w:lastRenderedPageBreak/>
         <w:t>5. Requisitos de Alto Nível</w:t>
       </w:r>
     </w:p>
@@ -1461,9 +1424,19 @@
           <w:szCs w:val="24"/>
           <w:lang w:eastAsia="pt-BR"/>
         </w:rPr>
-        <w:t>fullstack.</w:t>
+        <w:t>fullstack</w:t>
       </w:r>
       <w:proofErr w:type="spellEnd"/>
+      <w:r>
+        <w:rPr>
+          <w:rFonts w:ascii="Segoe UI" w:eastAsia="Times New Roman" w:hAnsi="Segoe UI" w:cs="Segoe UI"/>
+          <w:color w:val="374151"/>
+          <w:sz w:val="24"/>
+          <w:szCs w:val="24"/>
+          <w:lang w:eastAsia="pt-BR"/>
+        </w:rPr>
+        <w:t>.</w:t>
+      </w:r>
     </w:p>
     <w:p>
       <w:pPr>
@@ -1876,6 +1849,7 @@
           <w:bdr w:val="single" w:sz="2" w:space="0" w:color="D9D9E3" w:frame="1"/>
           <w:lang w:eastAsia="pt-BR"/>
         </w:rPr>
+        <w:lastRenderedPageBreak/>
         <w:t>Restrições e Limitações</w:t>
       </w:r>
       <w:r>
@@ -1887,376 +1861,6 @@
           <w:lang w:eastAsia="pt-BR"/>
         </w:rPr>
         <w:t>: Não devem ser incluídos recursos de comércio eletrônico ou funcionalidades complexas que não estejam diretamente relacionados à apresentação de seu portfólio e habilidades.</w:t>
-      </w:r>
-    </w:p>
-    <w:p>
-      <w:pPr>
-        <w:pBdr>
-          <w:top w:val="single" w:sz="2" w:space="0" w:color="D9D9E3"/>
-          <w:left w:val="single" w:sz="2" w:space="0" w:color="D9D9E3"/>
-          <w:bottom w:val="single" w:sz="2" w:space="0" w:color="D9D9E3"/>
-          <w:right w:val="single" w:sz="2" w:space="0" w:color="D9D9E3"/>
-        </w:pBdr>
-        <w:shd w:val="clear" w:color="auto" w:fill="F7F7F8"/>
-        <w:spacing w:after="300" w:line="240" w:lineRule="auto"/>
-        <w:rPr>
-          <w:rFonts w:ascii="Segoe UI" w:eastAsia="Times New Roman" w:hAnsi="Segoe UI" w:cs="Segoe UI"/>
-          <w:color w:val="374151"/>
-          <w:sz w:val="24"/>
-          <w:szCs w:val="24"/>
-          <w:lang w:eastAsia="pt-BR"/>
-        </w:rPr>
-      </w:pPr>
-    </w:p>
-    <w:p>
-      <w:pPr>
-        <w:pBdr>
-          <w:top w:val="single" w:sz="2" w:space="0" w:color="D9D9E3"/>
-          <w:left w:val="single" w:sz="2" w:space="0" w:color="D9D9E3"/>
-          <w:bottom w:val="single" w:sz="2" w:space="0" w:color="D9D9E3"/>
-          <w:right w:val="single" w:sz="2" w:space="0" w:color="D9D9E3"/>
-        </w:pBdr>
-        <w:shd w:val="clear" w:color="auto" w:fill="F7F7F8"/>
-        <w:spacing w:before="100" w:beforeAutospacing="1" w:after="100" w:afterAutospacing="1" w:line="240" w:lineRule="auto"/>
-        <w:outlineLvl w:val="2"/>
-        <w:rPr>
-          <w:rFonts w:ascii="Segoe UI" w:eastAsia="Times New Roman" w:hAnsi="Segoe UI" w:cs="Segoe UI"/>
-          <w:b/>
-          <w:bCs/>
-          <w:sz w:val="30"/>
-          <w:szCs w:val="30"/>
-          <w:lang w:eastAsia="pt-BR"/>
-        </w:rPr>
-      </w:pPr>
-      <w:r>
-        <w:rPr>
-          <w:rFonts w:ascii="Segoe UI" w:eastAsia="Times New Roman" w:hAnsi="Segoe UI" w:cs="Segoe UI"/>
-          <w:b/>
-          <w:bCs/>
-          <w:sz w:val="30"/>
-          <w:szCs w:val="30"/>
-          <w:lang w:eastAsia="pt-BR"/>
-        </w:rPr>
-        <w:lastRenderedPageBreak/>
-        <w:t>5.1 Requisitos Funcionais</w:t>
-      </w:r>
-    </w:p>
-    <w:p>
-      <w:pPr>
-        <w:pBdr>
-          <w:top w:val="single" w:sz="2" w:space="0" w:color="D9D9E3"/>
-          <w:left w:val="single" w:sz="2" w:space="0" w:color="D9D9E3"/>
-          <w:bottom w:val="single" w:sz="2" w:space="0" w:color="D9D9E3"/>
-          <w:right w:val="single" w:sz="2" w:space="0" w:color="D9D9E3"/>
-        </w:pBdr>
-        <w:shd w:val="clear" w:color="auto" w:fill="F7F7F8"/>
-        <w:spacing w:before="100" w:beforeAutospacing="1" w:after="100" w:afterAutospacing="1" w:line="240" w:lineRule="auto"/>
-        <w:outlineLvl w:val="2"/>
-        <w:rPr>
-          <w:rFonts w:ascii="Segoe UI" w:eastAsia="Times New Roman" w:hAnsi="Segoe UI" w:cs="Segoe UI"/>
-          <w:b/>
-          <w:bCs/>
-          <w:sz w:val="30"/>
-          <w:szCs w:val="30"/>
-          <w:u w:val="single"/>
-          <w:lang w:eastAsia="pt-BR"/>
-        </w:rPr>
-      </w:pPr>
-    </w:p>
-    <w:p>
-      <w:pPr>
-        <w:numPr>
-          <w:ilvl w:val="0"/>
-          <w:numId w:val="5"/>
-        </w:numPr>
-        <w:pBdr>
-          <w:top w:val="single" w:sz="2" w:space="0" w:color="D9D9E3"/>
-          <w:left w:val="single" w:sz="2" w:space="5" w:color="D9D9E3"/>
-          <w:bottom w:val="single" w:sz="2" w:space="0" w:color="D9D9E3"/>
-          <w:right w:val="single" w:sz="2" w:space="0" w:color="D9D9E3"/>
-        </w:pBdr>
-        <w:shd w:val="clear" w:color="auto" w:fill="F7F7F8"/>
-        <w:spacing w:after="0" w:line="240" w:lineRule="auto"/>
-        <w:rPr>
-          <w:rFonts w:ascii="Segoe UI" w:eastAsia="Times New Roman" w:hAnsi="Segoe UI" w:cs="Segoe UI"/>
-          <w:color w:val="374151"/>
-          <w:sz w:val="24"/>
-          <w:szCs w:val="24"/>
-          <w:lang w:eastAsia="pt-BR"/>
-        </w:rPr>
-      </w:pPr>
-      <w:r>
-        <w:rPr>
-          <w:rFonts w:ascii="Segoe UI" w:eastAsia="Times New Roman" w:hAnsi="Segoe UI" w:cs="Segoe UI"/>
-          <w:color w:val="374151"/>
-          <w:sz w:val="24"/>
-          <w:szCs w:val="24"/>
-          <w:lang w:eastAsia="pt-BR"/>
-        </w:rPr>
-        <w:t>[Requisito Funcional 1]</w:t>
-      </w:r>
-    </w:p>
-    <w:p>
-      <w:pPr>
-        <w:numPr>
-          <w:ilvl w:val="0"/>
-          <w:numId w:val="5"/>
-        </w:numPr>
-        <w:pBdr>
-          <w:top w:val="single" w:sz="2" w:space="0" w:color="D9D9E3"/>
-          <w:left w:val="single" w:sz="2" w:space="5" w:color="D9D9E3"/>
-          <w:bottom w:val="single" w:sz="2" w:space="0" w:color="D9D9E3"/>
-          <w:right w:val="single" w:sz="2" w:space="0" w:color="D9D9E3"/>
-        </w:pBdr>
-        <w:shd w:val="clear" w:color="auto" w:fill="F7F7F8"/>
-        <w:spacing w:after="0" w:line="240" w:lineRule="auto"/>
-        <w:rPr>
-          <w:rFonts w:ascii="Segoe UI" w:eastAsia="Times New Roman" w:hAnsi="Segoe UI" w:cs="Segoe UI"/>
-          <w:color w:val="374151"/>
-          <w:sz w:val="24"/>
-          <w:szCs w:val="24"/>
-          <w:lang w:eastAsia="pt-BR"/>
-        </w:rPr>
-      </w:pPr>
-      <w:r>
-        <w:rPr>
-          <w:rFonts w:ascii="Segoe UI" w:eastAsia="Times New Roman" w:hAnsi="Segoe UI" w:cs="Segoe UI"/>
-          <w:color w:val="374151"/>
-          <w:sz w:val="24"/>
-          <w:szCs w:val="24"/>
-          <w:lang w:eastAsia="pt-BR"/>
-        </w:rPr>
-        <w:t>[Requisito Funcional 2]</w:t>
-      </w:r>
-    </w:p>
-    <w:p>
-      <w:pPr>
-        <w:numPr>
-          <w:ilvl w:val="0"/>
-          <w:numId w:val="5"/>
-        </w:numPr>
-        <w:pBdr>
-          <w:top w:val="single" w:sz="2" w:space="0" w:color="D9D9E3"/>
-          <w:left w:val="single" w:sz="2" w:space="5" w:color="D9D9E3"/>
-          <w:bottom w:val="single" w:sz="2" w:space="0" w:color="D9D9E3"/>
-          <w:right w:val="single" w:sz="2" w:space="0" w:color="D9D9E3"/>
-        </w:pBdr>
-        <w:shd w:val="clear" w:color="auto" w:fill="F7F7F8"/>
-        <w:spacing w:after="0" w:line="240" w:lineRule="auto"/>
-        <w:rPr>
-          <w:rFonts w:ascii="Segoe UI" w:eastAsia="Times New Roman" w:hAnsi="Segoe UI" w:cs="Segoe UI"/>
-          <w:color w:val="374151"/>
-          <w:sz w:val="24"/>
-          <w:szCs w:val="24"/>
-          <w:lang w:eastAsia="pt-BR"/>
-        </w:rPr>
-      </w:pPr>
-      <w:r>
-        <w:rPr>
-          <w:rFonts w:ascii="Segoe UI" w:eastAsia="Times New Roman" w:hAnsi="Segoe UI" w:cs="Segoe UI"/>
-          <w:color w:val="374151"/>
-          <w:sz w:val="24"/>
-          <w:szCs w:val="24"/>
-          <w:lang w:eastAsia="pt-BR"/>
-        </w:rPr>
-        <w:t>[Requisito Funcional 3]</w:t>
-      </w:r>
-    </w:p>
-    <w:p>
-      <w:pPr>
-        <w:numPr>
-          <w:ilvl w:val="0"/>
-          <w:numId w:val="5"/>
-        </w:numPr>
-        <w:pBdr>
-          <w:top w:val="single" w:sz="2" w:space="0" w:color="D9D9E3"/>
-          <w:left w:val="single" w:sz="2" w:space="5" w:color="D9D9E3"/>
-          <w:bottom w:val="single" w:sz="2" w:space="0" w:color="D9D9E3"/>
-          <w:right w:val="single" w:sz="2" w:space="0" w:color="D9D9E3"/>
-        </w:pBdr>
-        <w:shd w:val="clear" w:color="auto" w:fill="F7F7F8"/>
-        <w:spacing w:after="0" w:line="240" w:lineRule="auto"/>
-        <w:rPr>
-          <w:rFonts w:ascii="Segoe UI" w:eastAsia="Times New Roman" w:hAnsi="Segoe UI" w:cs="Segoe UI"/>
-          <w:color w:val="374151"/>
-          <w:sz w:val="24"/>
-          <w:szCs w:val="24"/>
-          <w:lang w:eastAsia="pt-BR"/>
-        </w:rPr>
-      </w:pPr>
-      <w:r>
-        <w:rPr>
-          <w:rFonts w:ascii="Segoe UI" w:eastAsia="Times New Roman" w:hAnsi="Segoe UI" w:cs="Segoe UI"/>
-          <w:color w:val="374151"/>
-          <w:sz w:val="24"/>
-          <w:szCs w:val="24"/>
-          <w:lang w:eastAsia="pt-BR"/>
-        </w:rPr>
-        <w:t>...</w:t>
-      </w:r>
-    </w:p>
-    <w:p>
-      <w:pPr>
-        <w:pBdr>
-          <w:top w:val="single" w:sz="2" w:space="0" w:color="D9D9E3"/>
-          <w:left w:val="single" w:sz="2" w:space="0" w:color="D9D9E3"/>
-          <w:bottom w:val="single" w:sz="2" w:space="0" w:color="D9D9E3"/>
-          <w:right w:val="single" w:sz="2" w:space="0" w:color="D9D9E3"/>
-        </w:pBdr>
-        <w:shd w:val="clear" w:color="auto" w:fill="F7F7F8"/>
-        <w:spacing w:before="100" w:beforeAutospacing="1" w:after="100" w:afterAutospacing="1" w:line="240" w:lineRule="auto"/>
-        <w:outlineLvl w:val="2"/>
-        <w:rPr>
-          <w:rFonts w:ascii="Segoe UI" w:eastAsia="Times New Roman" w:hAnsi="Segoe UI" w:cs="Segoe UI"/>
-          <w:b/>
-          <w:bCs/>
-          <w:sz w:val="30"/>
-          <w:szCs w:val="30"/>
-          <w:lang w:eastAsia="pt-BR"/>
-        </w:rPr>
-      </w:pPr>
-      <w:r>
-        <w:rPr>
-          <w:rFonts w:ascii="Segoe UI" w:eastAsia="Times New Roman" w:hAnsi="Segoe UI" w:cs="Segoe UI"/>
-          <w:b/>
-          <w:bCs/>
-          <w:sz w:val="30"/>
-          <w:szCs w:val="30"/>
-          <w:lang w:eastAsia="pt-BR"/>
-        </w:rPr>
-        <w:t>5.2 Requisitos Não Funcionais</w:t>
-      </w:r>
-    </w:p>
-    <w:p>
-      <w:pPr>
-        <w:numPr>
-          <w:ilvl w:val="0"/>
-          <w:numId w:val="6"/>
-        </w:numPr>
-        <w:pBdr>
-          <w:top w:val="single" w:sz="2" w:space="0" w:color="D9D9E3"/>
-          <w:left w:val="single" w:sz="2" w:space="5" w:color="D9D9E3"/>
-          <w:bottom w:val="single" w:sz="2" w:space="0" w:color="D9D9E3"/>
-          <w:right w:val="single" w:sz="2" w:space="0" w:color="D9D9E3"/>
-        </w:pBdr>
-        <w:shd w:val="clear" w:color="auto" w:fill="F7F7F8"/>
-        <w:spacing w:after="0" w:line="240" w:lineRule="auto"/>
-        <w:rPr>
-          <w:rFonts w:ascii="Segoe UI" w:eastAsia="Times New Roman" w:hAnsi="Segoe UI" w:cs="Segoe UI"/>
-          <w:color w:val="374151"/>
-          <w:sz w:val="24"/>
-          <w:szCs w:val="24"/>
-          <w:lang w:eastAsia="pt-BR"/>
-        </w:rPr>
-      </w:pPr>
-      <w:r>
-        <w:rPr>
-          <w:rFonts w:ascii="Segoe UI" w:eastAsia="Times New Roman" w:hAnsi="Segoe UI" w:cs="Segoe UI"/>
-          <w:color w:val="374151"/>
-          <w:sz w:val="24"/>
-          <w:szCs w:val="24"/>
-          <w:lang w:eastAsia="pt-BR"/>
-        </w:rPr>
-        <w:t>[Requisito Não Funcional 1]</w:t>
-      </w:r>
-    </w:p>
-    <w:p>
-      <w:pPr>
-        <w:numPr>
-          <w:ilvl w:val="0"/>
-          <w:numId w:val="6"/>
-        </w:numPr>
-        <w:pBdr>
-          <w:top w:val="single" w:sz="2" w:space="0" w:color="D9D9E3"/>
-          <w:left w:val="single" w:sz="2" w:space="5" w:color="D9D9E3"/>
-          <w:bottom w:val="single" w:sz="2" w:space="0" w:color="D9D9E3"/>
-          <w:right w:val="single" w:sz="2" w:space="0" w:color="D9D9E3"/>
-        </w:pBdr>
-        <w:shd w:val="clear" w:color="auto" w:fill="F7F7F8"/>
-        <w:spacing w:after="0" w:line="240" w:lineRule="auto"/>
-        <w:rPr>
-          <w:rFonts w:ascii="Segoe UI" w:eastAsia="Times New Roman" w:hAnsi="Segoe UI" w:cs="Segoe UI"/>
-          <w:color w:val="374151"/>
-          <w:sz w:val="24"/>
-          <w:szCs w:val="24"/>
-          <w:lang w:eastAsia="pt-BR"/>
-        </w:rPr>
-      </w:pPr>
-      <w:r>
-        <w:rPr>
-          <w:rFonts w:ascii="Segoe UI" w:eastAsia="Times New Roman" w:hAnsi="Segoe UI" w:cs="Segoe UI"/>
-          <w:color w:val="374151"/>
-          <w:sz w:val="24"/>
-          <w:szCs w:val="24"/>
-          <w:lang w:eastAsia="pt-BR"/>
-        </w:rPr>
-        <w:t>[Requisito Não Funcional 2]</w:t>
-      </w:r>
-    </w:p>
-    <w:p>
-      <w:pPr>
-        <w:numPr>
-          <w:ilvl w:val="0"/>
-          <w:numId w:val="6"/>
-        </w:numPr>
-        <w:pBdr>
-          <w:top w:val="single" w:sz="2" w:space="0" w:color="D9D9E3"/>
-          <w:left w:val="single" w:sz="2" w:space="5" w:color="D9D9E3"/>
-          <w:bottom w:val="single" w:sz="2" w:space="0" w:color="D9D9E3"/>
-          <w:right w:val="single" w:sz="2" w:space="0" w:color="D9D9E3"/>
-        </w:pBdr>
-        <w:shd w:val="clear" w:color="auto" w:fill="F7F7F8"/>
-        <w:spacing w:after="0" w:line="240" w:lineRule="auto"/>
-        <w:rPr>
-          <w:rFonts w:ascii="Segoe UI" w:eastAsia="Times New Roman" w:hAnsi="Segoe UI" w:cs="Segoe UI"/>
-          <w:color w:val="374151"/>
-          <w:sz w:val="24"/>
-          <w:szCs w:val="24"/>
-          <w:lang w:eastAsia="pt-BR"/>
-        </w:rPr>
-      </w:pPr>
-      <w:r>
-        <w:rPr>
-          <w:rFonts w:ascii="Segoe UI" w:eastAsia="Times New Roman" w:hAnsi="Segoe UI" w:cs="Segoe UI"/>
-          <w:color w:val="374151"/>
-          <w:sz w:val="24"/>
-          <w:szCs w:val="24"/>
-          <w:lang w:eastAsia="pt-BR"/>
-        </w:rPr>
-        <w:t>[Requisito Não Funcional 3]</w:t>
-      </w:r>
-    </w:p>
-    <w:p>
-      <w:pPr>
-        <w:numPr>
-          <w:ilvl w:val="0"/>
-          <w:numId w:val="6"/>
-        </w:numPr>
-        <w:pBdr>
-          <w:top w:val="single" w:sz="2" w:space="0" w:color="D9D9E3"/>
-          <w:left w:val="single" w:sz="2" w:space="5" w:color="D9D9E3"/>
-          <w:bottom w:val="single" w:sz="2" w:space="0" w:color="D9D9E3"/>
-          <w:right w:val="single" w:sz="2" w:space="0" w:color="D9D9E3"/>
-        </w:pBdr>
-        <w:shd w:val="clear" w:color="auto" w:fill="F7F7F8"/>
-        <w:spacing w:after="0" w:line="240" w:lineRule="auto"/>
-        <w:rPr>
-          <w:rFonts w:ascii="Segoe UI" w:eastAsia="Times New Roman" w:hAnsi="Segoe UI" w:cs="Segoe UI"/>
-          <w:color w:val="374151"/>
-          <w:sz w:val="24"/>
-          <w:szCs w:val="24"/>
-          <w:lang w:eastAsia="pt-BR"/>
-        </w:rPr>
-      </w:pPr>
-      <w:r>
-        <w:rPr>
-          <w:rFonts w:ascii="Segoe UI" w:eastAsia="Times New Roman" w:hAnsi="Segoe UI" w:cs="Segoe UI"/>
-          <w:color w:val="374151"/>
-          <w:sz w:val="24"/>
-          <w:szCs w:val="24"/>
-          <w:lang w:eastAsia="pt-BR"/>
-        </w:rPr>
-        <w:t>...</w:t>
       </w:r>
     </w:p>
     <w:p>
@@ -2288,181 +1892,9 @@
           <w:szCs w:val="36"/>
           <w:lang w:eastAsia="pt-BR"/>
         </w:rPr>
-        <w:t>6. Arquitetura de Alto Nível</w:t>
-      </w:r>
-    </w:p>
-    <w:p>
-      <w:pPr>
-        <w:pBdr>
-          <w:top w:val="single" w:sz="2" w:space="0" w:color="D9D9E3"/>
-          <w:left w:val="single" w:sz="2" w:space="0" w:color="D9D9E3"/>
-          <w:bottom w:val="single" w:sz="2" w:space="0" w:color="D9D9E3"/>
-          <w:right w:val="single" w:sz="2" w:space="0" w:color="D9D9E3"/>
-        </w:pBdr>
-        <w:shd w:val="clear" w:color="auto" w:fill="F7F7F8"/>
-        <w:spacing w:after="300" w:line="240" w:lineRule="auto"/>
-        <w:rPr>
-          <w:rFonts w:ascii="Segoe UI" w:eastAsia="Times New Roman" w:hAnsi="Segoe UI" w:cs="Segoe UI"/>
-          <w:color w:val="374151"/>
-          <w:sz w:val="24"/>
-          <w:szCs w:val="24"/>
-          <w:lang w:eastAsia="pt-BR"/>
-        </w:rPr>
-      </w:pPr>
-      <w:r>
-        <w:rPr>
-          <w:rFonts w:ascii="Segoe UI" w:eastAsia="Times New Roman" w:hAnsi="Segoe UI" w:cs="Segoe UI"/>
-          <w:color w:val="374151"/>
-          <w:sz w:val="24"/>
-          <w:szCs w:val="24"/>
-          <w:lang w:eastAsia="pt-BR"/>
-        </w:rPr>
-        <w:t>A arquitetura de alto nível deste projeto web é composta pelos seguintes componentes:</w:t>
-      </w:r>
-    </w:p>
-    <w:p>
-      <w:pPr>
-        <w:numPr>
-          <w:ilvl w:val="0"/>
-          <w:numId w:val="7"/>
-        </w:numPr>
-        <w:pBdr>
-          <w:top w:val="single" w:sz="2" w:space="0" w:color="D9D9E3"/>
-          <w:left w:val="single" w:sz="2" w:space="5" w:color="D9D9E3"/>
-          <w:bottom w:val="single" w:sz="2" w:space="0" w:color="D9D9E3"/>
-          <w:right w:val="single" w:sz="2" w:space="0" w:color="D9D9E3"/>
-        </w:pBdr>
-        <w:shd w:val="clear" w:color="auto" w:fill="F7F7F8"/>
-        <w:spacing w:after="0" w:line="240" w:lineRule="auto"/>
-        <w:rPr>
-          <w:rFonts w:ascii="Segoe UI" w:eastAsia="Times New Roman" w:hAnsi="Segoe UI" w:cs="Segoe UI"/>
-          <w:color w:val="374151"/>
-          <w:sz w:val="24"/>
-          <w:szCs w:val="24"/>
-          <w:lang w:eastAsia="pt-BR"/>
-        </w:rPr>
-      </w:pPr>
-      <w:r>
-        <w:rPr>
-          <w:rFonts w:ascii="Segoe UI" w:eastAsia="Times New Roman" w:hAnsi="Segoe UI" w:cs="Segoe UI"/>
-          <w:color w:val="374151"/>
-          <w:sz w:val="24"/>
-          <w:szCs w:val="24"/>
-          <w:lang w:eastAsia="pt-BR"/>
-        </w:rPr>
-        <w:t>[Componente 1]</w:t>
-      </w:r>
-    </w:p>
-    <w:p>
-      <w:pPr>
-        <w:numPr>
-          <w:ilvl w:val="0"/>
-          <w:numId w:val="7"/>
-        </w:numPr>
-        <w:pBdr>
-          <w:top w:val="single" w:sz="2" w:space="0" w:color="D9D9E3"/>
-          <w:left w:val="single" w:sz="2" w:space="5" w:color="D9D9E3"/>
-          <w:bottom w:val="single" w:sz="2" w:space="0" w:color="D9D9E3"/>
-          <w:right w:val="single" w:sz="2" w:space="0" w:color="D9D9E3"/>
-        </w:pBdr>
-        <w:shd w:val="clear" w:color="auto" w:fill="F7F7F8"/>
-        <w:spacing w:after="0" w:line="240" w:lineRule="auto"/>
-        <w:rPr>
-          <w:rFonts w:ascii="Segoe UI" w:eastAsia="Times New Roman" w:hAnsi="Segoe UI" w:cs="Segoe UI"/>
-          <w:color w:val="374151"/>
-          <w:sz w:val="24"/>
-          <w:szCs w:val="24"/>
-          <w:lang w:eastAsia="pt-BR"/>
-        </w:rPr>
-      </w:pPr>
-      <w:r>
-        <w:rPr>
-          <w:rFonts w:ascii="Segoe UI" w:eastAsia="Times New Roman" w:hAnsi="Segoe UI" w:cs="Segoe UI"/>
-          <w:color w:val="374151"/>
-          <w:sz w:val="24"/>
-          <w:szCs w:val="24"/>
-          <w:lang w:eastAsia="pt-BR"/>
-        </w:rPr>
-        <w:t>[Componente 2]</w:t>
-      </w:r>
-    </w:p>
-    <w:p>
-      <w:pPr>
-        <w:numPr>
-          <w:ilvl w:val="0"/>
-          <w:numId w:val="7"/>
-        </w:numPr>
-        <w:pBdr>
-          <w:top w:val="single" w:sz="2" w:space="0" w:color="D9D9E3"/>
-          <w:left w:val="single" w:sz="2" w:space="5" w:color="D9D9E3"/>
-          <w:bottom w:val="single" w:sz="2" w:space="0" w:color="D9D9E3"/>
-          <w:right w:val="single" w:sz="2" w:space="0" w:color="D9D9E3"/>
-        </w:pBdr>
-        <w:shd w:val="clear" w:color="auto" w:fill="F7F7F8"/>
-        <w:spacing w:after="0" w:line="240" w:lineRule="auto"/>
-        <w:rPr>
-          <w:rFonts w:ascii="Segoe UI" w:eastAsia="Times New Roman" w:hAnsi="Segoe UI" w:cs="Segoe UI"/>
-          <w:color w:val="374151"/>
-          <w:sz w:val="24"/>
-          <w:szCs w:val="24"/>
-          <w:lang w:eastAsia="pt-BR"/>
-        </w:rPr>
-      </w:pPr>
-      <w:r>
-        <w:rPr>
-          <w:rFonts w:ascii="Segoe UI" w:eastAsia="Times New Roman" w:hAnsi="Segoe UI" w:cs="Segoe UI"/>
-          <w:color w:val="374151"/>
-          <w:sz w:val="24"/>
-          <w:szCs w:val="24"/>
-          <w:lang w:eastAsia="pt-BR"/>
-        </w:rPr>
-        <w:t>[Componente 3]</w:t>
-      </w:r>
-    </w:p>
-    <w:p>
-      <w:pPr>
-        <w:numPr>
-          <w:ilvl w:val="0"/>
-          <w:numId w:val="7"/>
-        </w:numPr>
-        <w:pBdr>
-          <w:top w:val="single" w:sz="2" w:space="0" w:color="D9D9E3"/>
-          <w:left w:val="single" w:sz="2" w:space="5" w:color="D9D9E3"/>
-          <w:bottom w:val="single" w:sz="2" w:space="0" w:color="D9D9E3"/>
-          <w:right w:val="single" w:sz="2" w:space="0" w:color="D9D9E3"/>
-        </w:pBdr>
-        <w:shd w:val="clear" w:color="auto" w:fill="F7F7F8"/>
-        <w:spacing w:after="0" w:line="240" w:lineRule="auto"/>
-        <w:rPr>
-          <w:rFonts w:ascii="Segoe UI" w:eastAsia="Times New Roman" w:hAnsi="Segoe UI" w:cs="Segoe UI"/>
-          <w:color w:val="374151"/>
-          <w:sz w:val="24"/>
-          <w:szCs w:val="24"/>
-          <w:lang w:eastAsia="pt-BR"/>
-        </w:rPr>
-      </w:pPr>
-      <w:r>
-        <w:rPr>
-          <w:rFonts w:ascii="Segoe UI" w:eastAsia="Times New Roman" w:hAnsi="Segoe UI" w:cs="Segoe UI"/>
-          <w:color w:val="374151"/>
-          <w:sz w:val="24"/>
-          <w:szCs w:val="24"/>
-          <w:lang w:eastAsia="pt-BR"/>
-        </w:rPr>
-        <w:t>...</w:t>
-      </w:r>
-    </w:p>
-    <w:p>
-      <w:pPr>
-        <w:pBdr>
-          <w:top w:val="single" w:sz="2" w:space="0" w:color="D9D9E3"/>
-          <w:left w:val="single" w:sz="2" w:space="0" w:color="D9D9E3"/>
-          <w:bottom w:val="single" w:sz="2" w:space="0" w:color="D9D9E3"/>
-          <w:right w:val="single" w:sz="2" w:space="0" w:color="D9D9E3"/>
-        </w:pBdr>
-        <w:shd w:val="clear" w:color="auto" w:fill="F7F7F8"/>
-        <w:spacing w:before="100" w:beforeAutospacing="1" w:after="100" w:afterAutospacing="1" w:line="240" w:lineRule="auto"/>
-        <w:outlineLvl w:val="1"/>
+        <w:t>6</w:t>
+      </w:r>
+      <w:r>
         <w:rPr>
           <w:rFonts w:ascii="Segoe UI" w:eastAsia="Times New Roman" w:hAnsi="Segoe UI" w:cs="Segoe UI"/>
           <w:b/>
@@ -2471,494 +1903,126 @@
           <w:szCs w:val="36"/>
           <w:lang w:eastAsia="pt-BR"/>
         </w:rPr>
-      </w:pPr>
-      <w:r>
-        <w:rPr>
-          <w:rFonts w:ascii="Segoe UI" w:eastAsia="Times New Roman" w:hAnsi="Segoe UI" w:cs="Segoe UI"/>
-          <w:b/>
-          <w:bCs/>
-          <w:sz w:val="36"/>
-          <w:szCs w:val="36"/>
-          <w:lang w:eastAsia="pt-BR"/>
-        </w:rPr>
-        <w:t>7. Cronograma</w:t>
-      </w:r>
-    </w:p>
-    <w:p>
-      <w:pPr>
-        <w:pBdr>
-          <w:top w:val="single" w:sz="2" w:space="0" w:color="D9D9E3"/>
-          <w:left w:val="single" w:sz="2" w:space="0" w:color="D9D9E3"/>
-          <w:bottom w:val="single" w:sz="2" w:space="0" w:color="D9D9E3"/>
-          <w:right w:val="single" w:sz="2" w:space="0" w:color="D9D9E3"/>
-        </w:pBdr>
-        <w:shd w:val="clear" w:color="auto" w:fill="F7F7F8"/>
-        <w:spacing w:after="300" w:line="240" w:lineRule="auto"/>
-        <w:rPr>
-          <w:rFonts w:ascii="Segoe UI" w:eastAsia="Times New Roman" w:hAnsi="Segoe UI" w:cs="Segoe UI"/>
-          <w:color w:val="374151"/>
-          <w:sz w:val="24"/>
-          <w:szCs w:val="24"/>
-          <w:lang w:eastAsia="pt-BR"/>
-        </w:rPr>
-      </w:pPr>
-      <w:r>
-        <w:rPr>
-          <w:rFonts w:ascii="Segoe UI" w:eastAsia="Times New Roman" w:hAnsi="Segoe UI" w:cs="Segoe UI"/>
-          <w:color w:val="374151"/>
-          <w:sz w:val="24"/>
-          <w:szCs w:val="24"/>
-          <w:lang w:eastAsia="pt-BR"/>
-        </w:rPr>
-        <w:t>O cronograma geral do projeto é o seguinte:</w:t>
-      </w:r>
-    </w:p>
-    <w:p>
-      <w:pPr>
-        <w:numPr>
-          <w:ilvl w:val="0"/>
-          <w:numId w:val="8"/>
-        </w:numPr>
-        <w:pBdr>
-          <w:top w:val="single" w:sz="2" w:space="0" w:color="D9D9E3"/>
-          <w:left w:val="single" w:sz="2" w:space="5" w:color="D9D9E3"/>
-          <w:bottom w:val="single" w:sz="2" w:space="0" w:color="D9D9E3"/>
-          <w:right w:val="single" w:sz="2" w:space="0" w:color="D9D9E3"/>
-        </w:pBdr>
-        <w:shd w:val="clear" w:color="auto" w:fill="F7F7F8"/>
-        <w:spacing w:after="0" w:line="240" w:lineRule="auto"/>
-        <w:rPr>
-          <w:rFonts w:ascii="Segoe UI" w:eastAsia="Times New Roman" w:hAnsi="Segoe UI" w:cs="Segoe UI"/>
-          <w:color w:val="374151"/>
-          <w:sz w:val="24"/>
-          <w:szCs w:val="24"/>
-          <w:lang w:eastAsia="pt-BR"/>
-        </w:rPr>
-      </w:pPr>
-      <w:r>
-        <w:rPr>
-          <w:rFonts w:ascii="Segoe UI" w:eastAsia="Times New Roman" w:hAnsi="Segoe UI" w:cs="Segoe UI"/>
-          <w:color w:val="374151"/>
-          <w:sz w:val="24"/>
-          <w:szCs w:val="24"/>
-          <w:lang w:eastAsia="pt-BR"/>
-        </w:rPr>
-        <w:t>[Etapa 1]: [Data de Início] - [Data de Conclusão]</w:t>
-      </w:r>
-    </w:p>
-    <w:p>
-      <w:pPr>
-        <w:numPr>
-          <w:ilvl w:val="0"/>
-          <w:numId w:val="8"/>
-        </w:numPr>
-        <w:pBdr>
-          <w:top w:val="single" w:sz="2" w:space="0" w:color="D9D9E3"/>
-          <w:left w:val="single" w:sz="2" w:space="5" w:color="D9D9E3"/>
-          <w:bottom w:val="single" w:sz="2" w:space="0" w:color="D9D9E3"/>
-          <w:right w:val="single" w:sz="2" w:space="0" w:color="D9D9E3"/>
-        </w:pBdr>
-        <w:shd w:val="clear" w:color="auto" w:fill="F7F7F8"/>
-        <w:spacing w:after="0" w:line="240" w:lineRule="auto"/>
-        <w:rPr>
-          <w:rFonts w:ascii="Segoe UI" w:eastAsia="Times New Roman" w:hAnsi="Segoe UI" w:cs="Segoe UI"/>
-          <w:color w:val="374151"/>
-          <w:sz w:val="24"/>
-          <w:szCs w:val="24"/>
-          <w:lang w:eastAsia="pt-BR"/>
-        </w:rPr>
-      </w:pPr>
-      <w:r>
-        <w:rPr>
-          <w:rFonts w:ascii="Segoe UI" w:eastAsia="Times New Roman" w:hAnsi="Segoe UI" w:cs="Segoe UI"/>
-          <w:color w:val="374151"/>
-          <w:sz w:val="24"/>
-          <w:szCs w:val="24"/>
-          <w:lang w:eastAsia="pt-BR"/>
-        </w:rPr>
-        <w:t>[Etapa 2]: [Data de Início] - [Data de Conclusão]</w:t>
-      </w:r>
-    </w:p>
-    <w:p>
-      <w:pPr>
-        <w:numPr>
-          <w:ilvl w:val="0"/>
-          <w:numId w:val="8"/>
-        </w:numPr>
-        <w:pBdr>
-          <w:top w:val="single" w:sz="2" w:space="0" w:color="D9D9E3"/>
-          <w:left w:val="single" w:sz="2" w:space="5" w:color="D9D9E3"/>
-          <w:bottom w:val="single" w:sz="2" w:space="0" w:color="D9D9E3"/>
-          <w:right w:val="single" w:sz="2" w:space="0" w:color="D9D9E3"/>
-        </w:pBdr>
-        <w:shd w:val="clear" w:color="auto" w:fill="F7F7F8"/>
-        <w:spacing w:after="0" w:line="240" w:lineRule="auto"/>
-        <w:rPr>
-          <w:rFonts w:ascii="Segoe UI" w:eastAsia="Times New Roman" w:hAnsi="Segoe UI" w:cs="Segoe UI"/>
-          <w:color w:val="374151"/>
-          <w:sz w:val="24"/>
-          <w:szCs w:val="24"/>
-          <w:lang w:eastAsia="pt-BR"/>
-        </w:rPr>
-      </w:pPr>
-      <w:r>
-        <w:rPr>
-          <w:rFonts w:ascii="Segoe UI" w:eastAsia="Times New Roman" w:hAnsi="Segoe UI" w:cs="Segoe UI"/>
-          <w:color w:val="374151"/>
-          <w:sz w:val="24"/>
-          <w:szCs w:val="24"/>
-          <w:lang w:eastAsia="pt-BR"/>
-        </w:rPr>
-        <w:t>[Etapa 3]: [Data de Início] - [Data de Conclusão]</w:t>
-      </w:r>
-    </w:p>
-    <w:p>
-      <w:pPr>
-        <w:numPr>
-          <w:ilvl w:val="0"/>
-          <w:numId w:val="8"/>
-        </w:numPr>
-        <w:pBdr>
-          <w:top w:val="single" w:sz="2" w:space="0" w:color="D9D9E3"/>
-          <w:left w:val="single" w:sz="2" w:space="5" w:color="D9D9E3"/>
-          <w:bottom w:val="single" w:sz="2" w:space="0" w:color="D9D9E3"/>
-          <w:right w:val="single" w:sz="2" w:space="0" w:color="D9D9E3"/>
-        </w:pBdr>
-        <w:shd w:val="clear" w:color="auto" w:fill="F7F7F8"/>
-        <w:spacing w:after="0" w:line="240" w:lineRule="auto"/>
-        <w:rPr>
-          <w:rFonts w:ascii="Segoe UI" w:eastAsia="Times New Roman" w:hAnsi="Segoe UI" w:cs="Segoe UI"/>
-          <w:color w:val="374151"/>
-          <w:sz w:val="24"/>
-          <w:szCs w:val="24"/>
-          <w:lang w:eastAsia="pt-BR"/>
-        </w:rPr>
-      </w:pPr>
-      <w:r>
-        <w:rPr>
-          <w:rFonts w:ascii="Segoe UI" w:eastAsia="Times New Roman" w:hAnsi="Segoe UI" w:cs="Segoe UI"/>
-          <w:color w:val="374151"/>
-          <w:sz w:val="24"/>
-          <w:szCs w:val="24"/>
-          <w:lang w:eastAsia="pt-BR"/>
-        </w:rPr>
-        <w:t>...</w:t>
-      </w:r>
-    </w:p>
-    <w:p>
-      <w:pPr>
-        <w:pBdr>
-          <w:top w:val="single" w:sz="2" w:space="0" w:color="D9D9E3"/>
-          <w:left w:val="single" w:sz="2" w:space="0" w:color="D9D9E3"/>
-          <w:bottom w:val="single" w:sz="2" w:space="0" w:color="D9D9E3"/>
-          <w:right w:val="single" w:sz="2" w:space="0" w:color="D9D9E3"/>
-        </w:pBdr>
-        <w:shd w:val="clear" w:color="auto" w:fill="F7F7F8"/>
-        <w:spacing w:before="100" w:beforeAutospacing="1" w:after="100" w:afterAutospacing="1" w:line="240" w:lineRule="auto"/>
-        <w:outlineLvl w:val="1"/>
-        <w:rPr>
-          <w:rFonts w:ascii="Segoe UI" w:eastAsia="Times New Roman" w:hAnsi="Segoe UI" w:cs="Segoe UI"/>
-          <w:b/>
-          <w:bCs/>
-          <w:sz w:val="36"/>
-          <w:szCs w:val="36"/>
-          <w:lang w:eastAsia="pt-BR"/>
-        </w:rPr>
-      </w:pPr>
-      <w:r>
-        <w:rPr>
-          <w:rFonts w:ascii="Segoe UI" w:eastAsia="Times New Roman" w:hAnsi="Segoe UI" w:cs="Segoe UI"/>
-          <w:b/>
-          <w:bCs/>
-          <w:sz w:val="36"/>
-          <w:szCs w:val="36"/>
-          <w:lang w:eastAsia="pt-BR"/>
-        </w:rPr>
-        <w:t>8. Orçamento</w:t>
-      </w:r>
-    </w:p>
-    <w:p>
-      <w:pPr>
-        <w:pBdr>
-          <w:top w:val="single" w:sz="2" w:space="0" w:color="D9D9E3"/>
-          <w:left w:val="single" w:sz="2" w:space="0" w:color="D9D9E3"/>
-          <w:bottom w:val="single" w:sz="2" w:space="0" w:color="D9D9E3"/>
-          <w:right w:val="single" w:sz="2" w:space="0" w:color="D9D9E3"/>
-        </w:pBdr>
-        <w:shd w:val="clear" w:color="auto" w:fill="F7F7F8"/>
-        <w:spacing w:after="300" w:line="240" w:lineRule="auto"/>
-        <w:rPr>
-          <w:rFonts w:ascii="Segoe UI" w:eastAsia="Times New Roman" w:hAnsi="Segoe UI" w:cs="Segoe UI"/>
-          <w:color w:val="374151"/>
-          <w:sz w:val="24"/>
-          <w:szCs w:val="24"/>
-          <w:lang w:eastAsia="pt-BR"/>
-        </w:rPr>
-      </w:pPr>
-      <w:r>
-        <w:rPr>
-          <w:rFonts w:ascii="Segoe UI" w:eastAsia="Times New Roman" w:hAnsi="Segoe UI" w:cs="Segoe UI"/>
-          <w:color w:val="374151"/>
-          <w:sz w:val="24"/>
-          <w:szCs w:val="24"/>
-          <w:lang w:eastAsia="pt-BR"/>
-        </w:rPr>
-        <w:t>O orçamento estimado para este projeto é de [valor estimado].</w:t>
-      </w:r>
-    </w:p>
-    <w:p>
-      <w:pPr>
-        <w:pBdr>
-          <w:top w:val="single" w:sz="2" w:space="0" w:color="D9D9E3"/>
-          <w:left w:val="single" w:sz="2" w:space="0" w:color="D9D9E3"/>
-          <w:bottom w:val="single" w:sz="2" w:space="0" w:color="D9D9E3"/>
-          <w:right w:val="single" w:sz="2" w:space="0" w:color="D9D9E3"/>
-        </w:pBdr>
-        <w:shd w:val="clear" w:color="auto" w:fill="F7F7F8"/>
-        <w:spacing w:before="100" w:beforeAutospacing="1" w:after="100" w:afterAutospacing="1" w:line="240" w:lineRule="auto"/>
-        <w:outlineLvl w:val="1"/>
-        <w:rPr>
-          <w:rFonts w:ascii="Segoe UI" w:eastAsia="Times New Roman" w:hAnsi="Segoe UI" w:cs="Segoe UI"/>
-          <w:b/>
-          <w:bCs/>
-          <w:sz w:val="36"/>
-          <w:szCs w:val="36"/>
-          <w:lang w:eastAsia="pt-BR"/>
-        </w:rPr>
-      </w:pPr>
-      <w:r>
-        <w:rPr>
-          <w:rFonts w:ascii="Segoe UI" w:eastAsia="Times New Roman" w:hAnsi="Segoe UI" w:cs="Segoe UI"/>
-          <w:b/>
-          <w:bCs/>
-          <w:sz w:val="36"/>
-          <w:szCs w:val="36"/>
-          <w:lang w:eastAsia="pt-BR"/>
-        </w:rPr>
-        <w:t>9. Riscos</w:t>
-      </w:r>
-    </w:p>
-    <w:p>
-      <w:pPr>
-        <w:pBdr>
-          <w:top w:val="single" w:sz="2" w:space="0" w:color="D9D9E3"/>
-          <w:left w:val="single" w:sz="2" w:space="0" w:color="D9D9E3"/>
-          <w:bottom w:val="single" w:sz="2" w:space="0" w:color="D9D9E3"/>
-          <w:right w:val="single" w:sz="2" w:space="0" w:color="D9D9E3"/>
-        </w:pBdr>
-        <w:shd w:val="clear" w:color="auto" w:fill="F7F7F8"/>
-        <w:spacing w:after="300" w:line="240" w:lineRule="auto"/>
-        <w:rPr>
-          <w:rFonts w:ascii="Segoe UI" w:eastAsia="Times New Roman" w:hAnsi="Segoe UI" w:cs="Segoe UI"/>
-          <w:color w:val="374151"/>
-          <w:sz w:val="24"/>
-          <w:szCs w:val="24"/>
-          <w:lang w:eastAsia="pt-BR"/>
-        </w:rPr>
-      </w:pPr>
-      <w:r>
-        <w:rPr>
-          <w:rFonts w:ascii="Segoe UI" w:eastAsia="Times New Roman" w:hAnsi="Segoe UI" w:cs="Segoe UI"/>
-          <w:color w:val="374151"/>
-          <w:sz w:val="24"/>
-          <w:szCs w:val="24"/>
-          <w:lang w:eastAsia="pt-BR"/>
-        </w:rPr>
-        <w:t>Alguns dos riscos identificados para este projeto incluem:</w:t>
-      </w:r>
-    </w:p>
-    <w:p>
-      <w:pPr>
-        <w:numPr>
-          <w:ilvl w:val="0"/>
-          <w:numId w:val="9"/>
-        </w:numPr>
-        <w:pBdr>
-          <w:top w:val="single" w:sz="2" w:space="0" w:color="D9D9E3"/>
-          <w:left w:val="single" w:sz="2" w:space="5" w:color="D9D9E3"/>
-          <w:bottom w:val="single" w:sz="2" w:space="0" w:color="D9D9E3"/>
-          <w:right w:val="single" w:sz="2" w:space="0" w:color="D9D9E3"/>
-        </w:pBdr>
-        <w:shd w:val="clear" w:color="auto" w:fill="F7F7F8"/>
-        <w:spacing w:after="0" w:line="240" w:lineRule="auto"/>
-        <w:rPr>
-          <w:rFonts w:ascii="Segoe UI" w:eastAsia="Times New Roman" w:hAnsi="Segoe UI" w:cs="Segoe UI"/>
-          <w:color w:val="374151"/>
-          <w:sz w:val="24"/>
-          <w:szCs w:val="24"/>
-          <w:lang w:eastAsia="pt-BR"/>
-        </w:rPr>
-      </w:pPr>
-      <w:r>
-        <w:rPr>
-          <w:rFonts w:ascii="Segoe UI" w:eastAsia="Times New Roman" w:hAnsi="Segoe UI" w:cs="Segoe UI"/>
-          <w:color w:val="374151"/>
-          <w:sz w:val="24"/>
-          <w:szCs w:val="24"/>
-          <w:lang w:eastAsia="pt-BR"/>
-        </w:rPr>
-        <w:lastRenderedPageBreak/>
-        <w:t>[Risco 1]</w:t>
-      </w:r>
-    </w:p>
-    <w:p>
-      <w:pPr>
-        <w:numPr>
-          <w:ilvl w:val="0"/>
-          <w:numId w:val="9"/>
-        </w:numPr>
-        <w:pBdr>
-          <w:top w:val="single" w:sz="2" w:space="0" w:color="D9D9E3"/>
-          <w:left w:val="single" w:sz="2" w:space="5" w:color="D9D9E3"/>
-          <w:bottom w:val="single" w:sz="2" w:space="0" w:color="D9D9E3"/>
-          <w:right w:val="single" w:sz="2" w:space="0" w:color="D9D9E3"/>
-        </w:pBdr>
-        <w:shd w:val="clear" w:color="auto" w:fill="F7F7F8"/>
-        <w:spacing w:after="0" w:line="240" w:lineRule="auto"/>
-        <w:rPr>
-          <w:rFonts w:ascii="Segoe UI" w:eastAsia="Times New Roman" w:hAnsi="Segoe UI" w:cs="Segoe UI"/>
-          <w:color w:val="374151"/>
-          <w:sz w:val="24"/>
-          <w:szCs w:val="24"/>
-          <w:lang w:eastAsia="pt-BR"/>
-        </w:rPr>
-      </w:pPr>
-      <w:r>
-        <w:rPr>
-          <w:rFonts w:ascii="Segoe UI" w:eastAsia="Times New Roman" w:hAnsi="Segoe UI" w:cs="Segoe UI"/>
-          <w:color w:val="374151"/>
-          <w:sz w:val="24"/>
-          <w:szCs w:val="24"/>
-          <w:lang w:eastAsia="pt-BR"/>
-        </w:rPr>
-        <w:t>[Risco 2]</w:t>
-      </w:r>
-    </w:p>
-    <w:p>
-      <w:pPr>
-        <w:numPr>
-          <w:ilvl w:val="0"/>
-          <w:numId w:val="9"/>
-        </w:numPr>
-        <w:pBdr>
-          <w:top w:val="single" w:sz="2" w:space="0" w:color="D9D9E3"/>
-          <w:left w:val="single" w:sz="2" w:space="5" w:color="D9D9E3"/>
-          <w:bottom w:val="single" w:sz="2" w:space="0" w:color="D9D9E3"/>
-          <w:right w:val="single" w:sz="2" w:space="0" w:color="D9D9E3"/>
-        </w:pBdr>
-        <w:shd w:val="clear" w:color="auto" w:fill="F7F7F8"/>
-        <w:spacing w:after="0" w:line="240" w:lineRule="auto"/>
-        <w:rPr>
-          <w:rFonts w:ascii="Segoe UI" w:eastAsia="Times New Roman" w:hAnsi="Segoe UI" w:cs="Segoe UI"/>
-          <w:color w:val="374151"/>
-          <w:sz w:val="24"/>
-          <w:szCs w:val="24"/>
-          <w:lang w:eastAsia="pt-BR"/>
-        </w:rPr>
-      </w:pPr>
-      <w:r>
-        <w:rPr>
-          <w:rFonts w:ascii="Segoe UI" w:eastAsia="Times New Roman" w:hAnsi="Segoe UI" w:cs="Segoe UI"/>
-          <w:color w:val="374151"/>
-          <w:sz w:val="24"/>
-          <w:szCs w:val="24"/>
-          <w:lang w:eastAsia="pt-BR"/>
-        </w:rPr>
-        <w:t>[Risco 3]</w:t>
-      </w:r>
-    </w:p>
-    <w:p>
-      <w:pPr>
-        <w:numPr>
-          <w:ilvl w:val="0"/>
-          <w:numId w:val="9"/>
-        </w:numPr>
-        <w:pBdr>
-          <w:top w:val="single" w:sz="2" w:space="0" w:color="D9D9E3"/>
-          <w:left w:val="single" w:sz="2" w:space="5" w:color="D9D9E3"/>
-          <w:bottom w:val="single" w:sz="2" w:space="0" w:color="D9D9E3"/>
-          <w:right w:val="single" w:sz="2" w:space="0" w:color="D9D9E3"/>
-        </w:pBdr>
-        <w:shd w:val="clear" w:color="auto" w:fill="F7F7F8"/>
-        <w:spacing w:after="0" w:line="240" w:lineRule="auto"/>
-        <w:rPr>
-          <w:rFonts w:ascii="Segoe UI" w:eastAsia="Times New Roman" w:hAnsi="Segoe UI" w:cs="Segoe UI"/>
-          <w:color w:val="374151"/>
-          <w:sz w:val="24"/>
-          <w:szCs w:val="24"/>
-          <w:lang w:eastAsia="pt-BR"/>
-        </w:rPr>
-      </w:pPr>
-      <w:r>
-        <w:rPr>
-          <w:rFonts w:ascii="Segoe UI" w:eastAsia="Times New Roman" w:hAnsi="Segoe UI" w:cs="Segoe UI"/>
-          <w:color w:val="374151"/>
-          <w:sz w:val="24"/>
-          <w:szCs w:val="24"/>
-          <w:lang w:eastAsia="pt-BR"/>
-        </w:rPr>
-        <w:t>...</w:t>
-      </w:r>
-    </w:p>
-    <w:p>
-      <w:pPr>
-        <w:pBdr>
-          <w:top w:val="single" w:sz="2" w:space="0" w:color="D9D9E3"/>
-          <w:left w:val="single" w:sz="2" w:space="0" w:color="D9D9E3"/>
-          <w:bottom w:val="single" w:sz="2" w:space="0" w:color="D9D9E3"/>
-          <w:right w:val="single" w:sz="2" w:space="0" w:color="D9D9E3"/>
-        </w:pBdr>
-        <w:shd w:val="clear" w:color="auto" w:fill="F7F7F8"/>
-        <w:spacing w:before="100" w:beforeAutospacing="1" w:after="100" w:afterAutospacing="1" w:line="240" w:lineRule="auto"/>
-        <w:outlineLvl w:val="1"/>
-        <w:rPr>
-          <w:rFonts w:ascii="Segoe UI" w:eastAsia="Times New Roman" w:hAnsi="Segoe UI" w:cs="Segoe UI"/>
-          <w:b/>
-          <w:bCs/>
-          <w:sz w:val="36"/>
-          <w:szCs w:val="36"/>
-          <w:lang w:eastAsia="pt-BR"/>
-        </w:rPr>
-      </w:pPr>
-      <w:r>
-        <w:rPr>
-          <w:rFonts w:ascii="Segoe UI" w:eastAsia="Times New Roman" w:hAnsi="Segoe UI" w:cs="Segoe UI"/>
-          <w:b/>
-          <w:bCs/>
-          <w:sz w:val="36"/>
-          <w:szCs w:val="36"/>
-          <w:lang w:eastAsia="pt-BR"/>
-        </w:rPr>
-        <w:t>10. Conclusão</w:t>
-      </w:r>
-    </w:p>
-    <w:p>
-      <w:pPr>
-        <w:pBdr>
-          <w:top w:val="single" w:sz="2" w:space="0" w:color="D9D9E3"/>
-          <w:left w:val="single" w:sz="2" w:space="0" w:color="D9D9E3"/>
-          <w:bottom w:val="single" w:sz="2" w:space="0" w:color="D9D9E3"/>
-          <w:right w:val="single" w:sz="2" w:space="0" w:color="D9D9E3"/>
-        </w:pBdr>
-        <w:shd w:val="clear" w:color="auto" w:fill="F7F7F8"/>
-        <w:spacing w:after="300" w:line="240" w:lineRule="auto"/>
-        <w:rPr>
-          <w:rFonts w:ascii="Segoe UI" w:eastAsia="Times New Roman" w:hAnsi="Segoe UI" w:cs="Segoe UI"/>
-          <w:color w:val="374151"/>
-          <w:sz w:val="24"/>
-          <w:szCs w:val="24"/>
-          <w:lang w:eastAsia="pt-BR"/>
-        </w:rPr>
-      </w:pPr>
-      <w:r>
-        <w:rPr>
-          <w:rFonts w:ascii="Segoe UI" w:eastAsia="Times New Roman" w:hAnsi="Segoe UI" w:cs="Segoe UI"/>
-          <w:color w:val="374151"/>
-          <w:sz w:val="24"/>
-          <w:szCs w:val="24"/>
-          <w:lang w:eastAsia="pt-BR"/>
-        </w:rPr>
-        <w:t>Este Documento de Visão de Projeto Web estabelece a visão geral, os objetivos, os requisitos e outros detalhes essenciais para o projeto. Ele servirá como guia para a equipe de desenvolvimento e outros stakeholders envolvidos.</w:t>
+        <w:t>. Conclusão</w:t>
+      </w:r>
+    </w:p>
+    <w:p>
+      <w:pPr>
+        <w:pBdr>
+          <w:top w:val="single" w:sz="2" w:space="0" w:color="D9D9E3"/>
+          <w:left w:val="single" w:sz="2" w:space="0" w:color="D9D9E3"/>
+          <w:bottom w:val="single" w:sz="2" w:space="0" w:color="D9D9E3"/>
+          <w:right w:val="single" w:sz="2" w:space="0" w:color="D9D9E3"/>
+        </w:pBdr>
+        <w:shd w:val="clear" w:color="auto" w:fill="F7F7F8"/>
+        <w:spacing w:before="300" w:after="300" w:line="240" w:lineRule="auto"/>
+        <w:rPr>
+          <w:rFonts w:ascii="Segoe UI" w:eastAsia="Times New Roman" w:hAnsi="Segoe UI" w:cs="Segoe UI"/>
+          <w:color w:val="374151"/>
+          <w:sz w:val="24"/>
+          <w:szCs w:val="24"/>
+          <w:lang w:eastAsia="pt-BR"/>
+        </w:rPr>
+      </w:pPr>
+      <w:r>
+        <w:rPr>
+          <w:rFonts w:ascii="Segoe UI" w:eastAsia="Times New Roman" w:hAnsi="Segoe UI" w:cs="Segoe UI"/>
+          <w:color w:val="374151"/>
+          <w:sz w:val="24"/>
+          <w:szCs w:val="24"/>
+          <w:lang w:eastAsia="pt-BR"/>
+        </w:rPr>
+        <w:t xml:space="preserve">O Projeto de Site Portfólio tem o objetivo de criar uma plataforma online que destaque minhas habilidades </w:t>
+      </w:r>
+      <w:r>
+        <w:rPr>
+          <w:rFonts w:ascii="Segoe UI" w:eastAsia="Times New Roman" w:hAnsi="Segoe UI" w:cs="Segoe UI"/>
+          <w:color w:val="374151"/>
+          <w:sz w:val="24"/>
+          <w:szCs w:val="24"/>
+          <w:lang w:eastAsia="pt-BR"/>
+        </w:rPr>
+        <w:t xml:space="preserve">como Desenvolvedor Full </w:t>
+      </w:r>
+      <w:proofErr w:type="spellStart"/>
+      <w:r>
+        <w:rPr>
+          <w:rFonts w:ascii="Segoe UI" w:eastAsia="Times New Roman" w:hAnsi="Segoe UI" w:cs="Segoe UI"/>
+          <w:color w:val="374151"/>
+          <w:sz w:val="24"/>
+          <w:szCs w:val="24"/>
+          <w:lang w:eastAsia="pt-BR"/>
+        </w:rPr>
+        <w:t>Stack</w:t>
+      </w:r>
+      <w:proofErr w:type="spellEnd"/>
+      <w:r>
+        <w:rPr>
+          <w:rFonts w:ascii="Segoe UI" w:eastAsia="Times New Roman" w:hAnsi="Segoe UI" w:cs="Segoe UI"/>
+          <w:color w:val="374151"/>
+          <w:sz w:val="24"/>
+          <w:szCs w:val="24"/>
+          <w:lang w:eastAsia="pt-BR"/>
+        </w:rPr>
+        <w:t>. O site servirá como uma vitrine para apresentar meu trabalho e resumo profissional, proporcionando fácil interação com potenciais empregadores e parceiros.</w:t>
+      </w:r>
+    </w:p>
+    <w:p>
+      <w:pPr>
+        <w:pBdr>
+          <w:top w:val="single" w:sz="2" w:space="0" w:color="D9D9E3"/>
+          <w:left w:val="single" w:sz="2" w:space="0" w:color="D9D9E3"/>
+          <w:bottom w:val="single" w:sz="2" w:space="0" w:color="D9D9E3"/>
+          <w:right w:val="single" w:sz="2" w:space="0" w:color="D9D9E3"/>
+        </w:pBdr>
+        <w:shd w:val="clear" w:color="auto" w:fill="F7F7F8"/>
+        <w:spacing w:before="300" w:after="300" w:line="240" w:lineRule="auto"/>
+        <w:rPr>
+          <w:rFonts w:ascii="Segoe UI" w:eastAsia="Times New Roman" w:hAnsi="Segoe UI" w:cs="Segoe UI"/>
+          <w:color w:val="374151"/>
+          <w:sz w:val="24"/>
+          <w:szCs w:val="24"/>
+          <w:lang w:eastAsia="pt-BR"/>
+        </w:rPr>
+      </w:pPr>
+      <w:r>
+        <w:rPr>
+          <w:rFonts w:ascii="Segoe UI" w:eastAsia="Times New Roman" w:hAnsi="Segoe UI" w:cs="Segoe UI"/>
+          <w:color w:val="374151"/>
+          <w:sz w:val="24"/>
+          <w:szCs w:val="24"/>
+          <w:lang w:eastAsia="pt-BR"/>
+        </w:rPr>
+        <w:t>Espera-se que o site ofereça benefícios significativos ao promover meu trabalho de forma profissional, permitindo uma navegação simples e categorizando projetos de maneira organizada. Os principais interessados incluem potenciais empregadores, colaboradores, clientes e qualquer pessoa interessada em minha área de atuação.</w:t>
+      </w:r>
+    </w:p>
+    <w:p>
+      <w:pPr>
+        <w:pBdr>
+          <w:top w:val="single" w:sz="2" w:space="0" w:color="D9D9E3"/>
+          <w:left w:val="single" w:sz="2" w:space="0" w:color="D9D9E3"/>
+          <w:bottom w:val="single" w:sz="2" w:space="0" w:color="D9D9E3"/>
+          <w:right w:val="single" w:sz="2" w:space="0" w:color="D9D9E3"/>
+        </w:pBdr>
+        <w:shd w:val="clear" w:color="auto" w:fill="F7F7F8"/>
+        <w:spacing w:before="300" w:after="0" w:line="240" w:lineRule="auto"/>
+        <w:rPr>
+          <w:rFonts w:ascii="Segoe UI" w:eastAsia="Times New Roman" w:hAnsi="Segoe UI" w:cs="Segoe UI"/>
+          <w:color w:val="374151"/>
+          <w:sz w:val="24"/>
+          <w:szCs w:val="24"/>
+          <w:lang w:eastAsia="pt-BR"/>
+        </w:rPr>
+      </w:pPr>
+      <w:r>
+        <w:rPr>
+          <w:rFonts w:ascii="Segoe UI" w:eastAsia="Times New Roman" w:hAnsi="Segoe UI" w:cs="Segoe UI"/>
+          <w:color w:val="374151"/>
+          <w:sz w:val="24"/>
+          <w:szCs w:val="24"/>
+          <w:lang w:eastAsia="pt-BR"/>
+        </w:rPr>
+        <w:t>Para alcançar esses objetivos, estabelecemos requisitos funcionais, como a exibição de projetos e navegação intuitiva, com o intuito de criar uma presença online que contribua para o meu desenvolvimento profissional.</w:t>
       </w:r>
     </w:p>
     <w:p/>

</xml_diff>